<commit_message>
New better documents on Janusgraph transactions
</commit_message>
<xml_diff>
--- a/Resource_Graph_Representation/Create_Resource_Vertex.docx
+++ b/Resource_Graph_Representation/Create_Resource_Vertex.docx
@@ -9,8 +9,8 @@
         <w:tblLook w:val="04A0" w:firstRow="1" w:lastRow="0" w:firstColumn="1" w:lastColumn="0" w:noHBand="0" w:noVBand="1"/>
       </w:tblPr>
       <w:tblGrid>
-        <w:gridCol w:w="4385"/>
-        <w:gridCol w:w="4965"/>
+        <w:gridCol w:w="2738"/>
+        <w:gridCol w:w="6612"/>
       </w:tblGrid>
       <w:tr>
         <w:tc>
@@ -115,25 +115,7 @@
                 <w:sz w:val="20"/>
                 <w:szCs w:val="20"/>
               </w:rPr>
-              <w:t xml:space="preserve">, </w:t>
-            </w:r>
-            <w:proofErr w:type="spellStart"/>
-            <w:r>
-              <w:rPr>
-                <w:rFonts w:cstheme="minorHAnsi"/>
-                <w:sz w:val="20"/>
-                <w:szCs w:val="20"/>
-              </w:rPr>
-              <w:t>Janusgraph</w:t>
-            </w:r>
-            <w:proofErr w:type="spellEnd"/>
-            <w:r>
-              <w:rPr>
-                <w:rFonts w:cstheme="minorHAnsi"/>
-                <w:sz w:val="20"/>
-                <w:szCs w:val="20"/>
-              </w:rPr>
-              <w:t xml:space="preserve"> database, Resource Control Operations, Resource Events Framework, Composition Policies, Authorization Block</w:t>
+              <w:t>, Janusgraph database, Resource Control Operations, Resource Events Framework, Composition Policies, Authorization Block</w:t>
             </w:r>
           </w:p>
         </w:tc>
@@ -219,59 +201,13 @@
                 <w:szCs w:val="20"/>
               </w:rPr>
             </w:pPr>
-            <w:proofErr w:type="spellStart"/>
-            <w:r>
-              <w:rPr>
-                <w:rFonts w:cstheme="minorHAnsi"/>
-                <w:sz w:val="20"/>
-                <w:szCs w:val="20"/>
-              </w:rPr>
-              <w:t>ResourceID</w:t>
-            </w:r>
-            <w:proofErr w:type="spellEnd"/>
-            <w:r>
-              <w:rPr>
-                <w:rFonts w:cstheme="minorHAnsi"/>
-                <w:sz w:val="20"/>
-                <w:szCs w:val="20"/>
-              </w:rPr>
-              <w:t xml:space="preserve">, </w:t>
-            </w:r>
-            <w:proofErr w:type="spellStart"/>
-            <w:r>
-              <w:rPr>
-                <w:rFonts w:cstheme="minorHAnsi"/>
-                <w:sz w:val="20"/>
-                <w:szCs w:val="20"/>
-              </w:rPr>
-              <w:t>ComposerID</w:t>
-            </w:r>
-            <w:proofErr w:type="spellEnd"/>
-            <w:r>
-              <w:rPr>
-                <w:rFonts w:cstheme="minorHAnsi"/>
-                <w:sz w:val="20"/>
-                <w:szCs w:val="20"/>
-              </w:rPr>
-              <w:t xml:space="preserve">, </w:t>
-            </w:r>
-            <w:proofErr w:type="spellStart"/>
-            <w:r>
-              <w:rPr>
-                <w:rFonts w:cstheme="minorHAnsi"/>
-                <w:sz w:val="20"/>
-                <w:szCs w:val="20"/>
-              </w:rPr>
-              <w:t>MessageID</w:t>
-            </w:r>
-            <w:proofErr w:type="spellEnd"/>
-            <w:r>
-              <w:rPr>
-                <w:rFonts w:cstheme="minorHAnsi"/>
-                <w:sz w:val="20"/>
-                <w:szCs w:val="20"/>
-              </w:rPr>
-              <w:t>, resource, description, severity, proposed resolution, resource connections, path, tenancy, security value, security association</w:t>
+            <w:r>
+              <w:rPr>
+                <w:rFonts w:cstheme="minorHAnsi"/>
+                <w:sz w:val="20"/>
+                <w:szCs w:val="20"/>
+              </w:rPr>
+              <w:t>ResourceID, ComposerID, MessageID, resource, description, severity, proposed resolution, resource connections, path, tenancy, security value, security association</w:t>
             </w:r>
           </w:p>
         </w:tc>
@@ -319,25 +255,7 @@
                 <w:sz w:val="20"/>
                 <w:szCs w:val="20"/>
               </w:rPr>
-              <w:t xml:space="preserve">Composability Manager is running, </w:t>
-            </w:r>
-            <w:proofErr w:type="spellStart"/>
-            <w:r>
-              <w:rPr>
-                <w:rFonts w:cstheme="minorHAnsi"/>
-                <w:sz w:val="20"/>
-                <w:szCs w:val="20"/>
-              </w:rPr>
-              <w:t>Janusgraph</w:t>
-            </w:r>
-            <w:proofErr w:type="spellEnd"/>
-            <w:r>
-              <w:rPr>
-                <w:rFonts w:cstheme="minorHAnsi"/>
-                <w:sz w:val="20"/>
-                <w:szCs w:val="20"/>
-              </w:rPr>
-              <w:t xml:space="preserve"> database is running, Sunfish service is running</w:t>
+              <w:t>Composability Manager is running, Janusgraph database is running, Sunfish service is running</w:t>
             </w:r>
           </w:p>
         </w:tc>
@@ -507,7 +425,6 @@
                 <w:szCs w:val="20"/>
               </w:rPr>
             </w:pPr>
-            <w:proofErr w:type="spellStart"/>
             <w:proofErr w:type="gramStart"/>
             <w:r>
               <w:rPr>
@@ -517,7 +434,6 @@
               </w:rPr>
               <w:t>g.addV</w:t>
             </w:r>
-            <w:proofErr w:type="spellEnd"/>
             <w:proofErr w:type="gramEnd"/>
             <w:r>
               <w:rPr>
@@ -525,7 +441,15 @@
                 <w:sz w:val="20"/>
                 <w:szCs w:val="20"/>
               </w:rPr>
-              <w:t>(‘resource’,).property((‘ComposerID’,0),</w:t>
+              <w:t>(‘resource’,).property(‘ComposerID’,0)</w:t>
+            </w:r>
+            <w:r>
+              <w:rPr>
+                <w:rFonts w:cstheme="minorHAnsi"/>
+                <w:sz w:val="20"/>
+                <w:szCs w:val="20"/>
+              </w:rPr>
+              <w:t>.property</w:t>
             </w:r>
           </w:p>
           <w:p>
@@ -544,25 +468,7 @@
                 <w:sz w:val="20"/>
                 <w:szCs w:val="20"/>
               </w:rPr>
-              <w:t>(‘</w:t>
-            </w:r>
-            <w:proofErr w:type="spellStart"/>
-            <w:r>
-              <w:rPr>
-                <w:rFonts w:cstheme="minorHAnsi"/>
-                <w:sz w:val="20"/>
-                <w:szCs w:val="20"/>
-              </w:rPr>
-              <w:t>MessageID</w:t>
-            </w:r>
-            <w:proofErr w:type="spellEnd"/>
-            <w:r>
-              <w:rPr>
-                <w:rFonts w:cstheme="minorHAnsi"/>
-                <w:sz w:val="20"/>
-                <w:szCs w:val="20"/>
-              </w:rPr>
-              <w:t>’),0</w:t>
+              <w:t>(‘MessageID’,0</w:t>
             </w:r>
             <w:proofErr w:type="gramStart"/>
             <w:r>
@@ -571,7 +477,15 @@
                 <w:sz w:val="20"/>
                 <w:szCs w:val="20"/>
               </w:rPr>
-              <w:t>),(</w:t>
+              <w:t>)</w:t>
+            </w:r>
+            <w:r>
+              <w:rPr>
+                <w:rFonts w:cstheme="minorHAnsi"/>
+                <w:sz w:val="20"/>
+                <w:szCs w:val="20"/>
+              </w:rPr>
+              <w:t>.property</w:t>
             </w:r>
             <w:proofErr w:type="gramEnd"/>
             <w:r>
@@ -580,61 +494,79 @@
                 <w:sz w:val="20"/>
                 <w:szCs w:val="20"/>
               </w:rPr>
-              <w:t xml:space="preserve">‘severity’,0),(‘proposed resolution’),‘proposed resolution’’),(’resource </w:t>
-            </w:r>
-            <w:proofErr w:type="spellStart"/>
-            <w:r>
-              <w:rPr>
-                <w:rFonts w:cstheme="minorHAnsi"/>
-                <w:sz w:val="20"/>
-                <w:szCs w:val="20"/>
-              </w:rPr>
-              <w:t>connections’,’resource</w:t>
-            </w:r>
-            <w:proofErr w:type="spellEnd"/>
-            <w:r>
-              <w:rPr>
-                <w:rFonts w:cstheme="minorHAnsi"/>
-                <w:sz w:val="20"/>
-                <w:szCs w:val="20"/>
-              </w:rPr>
-              <w:t xml:space="preserve"> connections’),(‘</w:t>
-            </w:r>
-            <w:proofErr w:type="spellStart"/>
-            <w:r>
-              <w:rPr>
-                <w:rFonts w:cstheme="minorHAnsi"/>
-                <w:sz w:val="20"/>
-                <w:szCs w:val="20"/>
-              </w:rPr>
-              <w:t>path’,’path</w:t>
-            </w:r>
-            <w:proofErr w:type="spellEnd"/>
-            <w:r>
-              <w:rPr>
-                <w:rFonts w:cstheme="minorHAnsi"/>
-                <w:sz w:val="20"/>
-                <w:szCs w:val="20"/>
-              </w:rPr>
-              <w:t>’),(‘</w:t>
-            </w:r>
-            <w:proofErr w:type="spellStart"/>
-            <w:r>
-              <w:rPr>
-                <w:rFonts w:cstheme="minorHAnsi"/>
-                <w:sz w:val="20"/>
-                <w:szCs w:val="20"/>
-              </w:rPr>
-              <w:t>tenancy’,’tenancy</w:t>
-            </w:r>
-            <w:proofErr w:type="spellEnd"/>
-            <w:r>
-              <w:rPr>
-                <w:rFonts w:cstheme="minorHAnsi"/>
-                <w:sz w:val="20"/>
-                <w:szCs w:val="20"/>
-              </w:rPr>
-              <w:t>’),</w:t>
+              <w:t>(‘severity’,0)</w:t>
+            </w:r>
+            <w:r>
+              <w:rPr>
+                <w:rFonts w:cstheme="minorHAnsi"/>
+                <w:sz w:val="20"/>
+                <w:szCs w:val="20"/>
+              </w:rPr>
+              <w:t>.property</w:t>
+            </w:r>
+            <w:r>
+              <w:rPr>
+                <w:rFonts w:cstheme="minorHAnsi"/>
+                <w:sz w:val="20"/>
+                <w:szCs w:val="20"/>
+              </w:rPr>
+              <w:t>(‘proposed resolution’,‘proposed resolution’)</w:t>
+            </w:r>
+            <w:r>
+              <w:rPr>
+                <w:rFonts w:cstheme="minorHAnsi"/>
+                <w:sz w:val="20"/>
+                <w:szCs w:val="20"/>
+              </w:rPr>
+              <w:t>.property</w:t>
+            </w:r>
+            <w:r>
+              <w:rPr>
+                <w:rFonts w:cstheme="minorHAnsi"/>
+                <w:sz w:val="20"/>
+                <w:szCs w:val="20"/>
+              </w:rPr>
+              <w:t>(’resource connections’,’resource connections’)</w:t>
+            </w:r>
+            <w:r>
+              <w:rPr>
+                <w:rFonts w:cstheme="minorHAnsi"/>
+                <w:sz w:val="20"/>
+                <w:szCs w:val="20"/>
+              </w:rPr>
+              <w:t>.property</w:t>
+            </w:r>
+            <w:r>
+              <w:rPr>
+                <w:rFonts w:cstheme="minorHAnsi"/>
+                <w:sz w:val="20"/>
+                <w:szCs w:val="20"/>
+              </w:rPr>
+              <w:t>(‘path’,’path’)</w:t>
+            </w:r>
+            <w:r>
+              <w:rPr>
+                <w:rFonts w:cstheme="minorHAnsi"/>
+                <w:sz w:val="20"/>
+                <w:szCs w:val="20"/>
+              </w:rPr>
+              <w:t>.property</w:t>
+            </w:r>
+            <w:r>
+              <w:rPr>
+                <w:rFonts w:cstheme="minorHAnsi"/>
+                <w:sz w:val="20"/>
+                <w:szCs w:val="20"/>
+              </w:rPr>
+              <w:t>(‘tenancy’,’tenancy’)</w:t>
+            </w:r>
+            <w:r>
+              <w:rPr>
+                <w:rFonts w:cstheme="minorHAnsi"/>
+                <w:sz w:val="20"/>
+                <w:szCs w:val="20"/>
+              </w:rPr>
+              <w:t>.property</w:t>
             </w:r>
           </w:p>
           <w:p>
@@ -653,25 +585,7 @@
                 <w:sz w:val="20"/>
                 <w:szCs w:val="20"/>
               </w:rPr>
-              <w:t xml:space="preserve">(‘security </w:t>
-            </w:r>
-            <w:proofErr w:type="spellStart"/>
-            <w:r>
-              <w:rPr>
-                <w:rFonts w:cstheme="minorHAnsi"/>
-                <w:sz w:val="20"/>
-                <w:szCs w:val="20"/>
-              </w:rPr>
-              <w:t>value’,’security</w:t>
-            </w:r>
-            <w:proofErr w:type="spellEnd"/>
-            <w:r>
-              <w:rPr>
-                <w:rFonts w:cstheme="minorHAnsi"/>
-                <w:sz w:val="20"/>
-                <w:szCs w:val="20"/>
-              </w:rPr>
-              <w:t xml:space="preserve"> value’</w:t>
+              <w:t>(‘security value’,’security value’</w:t>
             </w:r>
             <w:proofErr w:type="gramStart"/>
             <w:r>
@@ -680,7 +594,15 @@
                 <w:sz w:val="20"/>
                 <w:szCs w:val="20"/>
               </w:rPr>
-              <w:t>),(</w:t>
+              <w:t>)</w:t>
+            </w:r>
+            <w:r>
+              <w:rPr>
+                <w:rFonts w:cstheme="minorHAnsi"/>
+                <w:sz w:val="20"/>
+                <w:szCs w:val="20"/>
+              </w:rPr>
+              <w:t>.property</w:t>
             </w:r>
             <w:proofErr w:type="gramEnd"/>
             <w:r>
@@ -689,25 +611,7 @@
                 <w:sz w:val="20"/>
                 <w:szCs w:val="20"/>
               </w:rPr>
-              <w:t xml:space="preserve">‘security </w:t>
-            </w:r>
-            <w:proofErr w:type="spellStart"/>
-            <w:r>
-              <w:rPr>
-                <w:rFonts w:cstheme="minorHAnsi"/>
-                <w:sz w:val="20"/>
-                <w:szCs w:val="20"/>
-              </w:rPr>
-              <w:t>association’,’security</w:t>
-            </w:r>
-            <w:proofErr w:type="spellEnd"/>
-            <w:r>
-              <w:rPr>
-                <w:rFonts w:cstheme="minorHAnsi"/>
-                <w:sz w:val="20"/>
-                <w:szCs w:val="20"/>
-              </w:rPr>
-              <w:t xml:space="preserve"> association’))</w:t>
+              <w:t>(‘security association’,’security association’))</w:t>
             </w:r>
           </w:p>
           <w:p>

</xml_diff>